<commit_message>
feat(requests): add basic device loan request workflow (create, list, approve, reject)
</commit_message>
<xml_diff>
--- a/docs/API/ApiDocumentation.docx
+++ b/docs/API/ApiDocumentation.docx
@@ -649,7 +649,34 @@
     </w:p>
     <w:p>
       <w:r>
-        <w:t xml:space="preserve">  "username": "</w:t>
+        <w:t xml:space="preserve">  "username": "string", // admin/user</w:t>
+      </w:r>
+    </w:p>
+    <w:p>
+      <w:r>
+        <w:t xml:space="preserve">  "password": "string"  // admin/user</w:t>
+      </w:r>
+    </w:p>
+    <w:p>
+      <w:r>
+        <w:t>}</w:t>
+      </w:r>
+    </w:p>
+    <w:p/>
+    <w:p>
+      <w:r>
+        <w:t>Responses:</w:t>
+      </w:r>
+      <w:r>
+        <w:br/>
+      </w:r>
+      <w:r>
+        <w:t>{</w:t>
+      </w:r>
+    </w:p>
+    <w:p>
+      <w:r>
+        <w:t xml:space="preserve">  "token": "</w:t>
       </w:r>
       <w:r>
         <w:t>string</w:t>
@@ -657,80 +684,66 @@
       <w:r>
         <w:t>",</w:t>
       </w:r>
-      <w:r>
-        <w:t xml:space="preserve"> // admin/user</w:t>
-      </w:r>
-    </w:p>
-    <w:p>
-      <w:r>
-        <w:t xml:space="preserve">  "password": "</w:t>
+    </w:p>
+    <w:p>
+      <w:r>
+        <w:t xml:space="preserve">  "role": "</w:t>
       </w:r>
       <w:r>
         <w:t>string</w:t>
       </w:r>
       <w:r>
+        <w:t>",</w:t>
+      </w:r>
+      <w:r>
+        <w:t xml:space="preserve"> // Admin/User</w:t>
+      </w:r>
+    </w:p>
+    <w:p>
+      <w:r>
+        <w:t xml:space="preserve">  "expires": "</w:t>
+      </w:r>
+      <w:r>
+        <w:t>string</w:t>
+      </w:r>
+      <w:r>
         <w:t>"</w:t>
       </w:r>
-      <w:r>
-        <w:t xml:space="preserve">  // admin/user</w:t>
-      </w:r>
     </w:p>
     <w:p>
       <w:r>
         <w:t>}</w:t>
       </w:r>
     </w:p>
-    <w:p/>
-    <w:p>
-      <w:r>
-        <w:t>Responses:</w:t>
-      </w:r>
-      <w:r>
-        <w:br/>
-      </w:r>
-      <w:r>
-        <w:t>{</w:t>
-      </w:r>
-    </w:p>
-    <w:p>
-      <w:r>
-        <w:t xml:space="preserve">  "token": "</w:t>
-      </w:r>
-      <w:r>
-        <w:t>string</w:t>
-      </w:r>
-      <w:r>
-        <w:t>",</w:t>
-      </w:r>
-    </w:p>
-    <w:p>
-      <w:r>
-        <w:t xml:space="preserve">  "role": "</w:t>
-      </w:r>
-      <w:r>
-        <w:t>string</w:t>
-      </w:r>
-      <w:r>
-        <w:t>",</w:t>
-      </w:r>
-      <w:r>
-        <w:t xml:space="preserve"> // Admin/User</w:t>
-      </w:r>
-    </w:p>
-    <w:p>
-      <w:r>
-        <w:t xml:space="preserve">  "expires": "</w:t>
-      </w:r>
-      <w:r>
-        <w:t>string</w:t>
-      </w:r>
-      <w:r>
-        <w:t>"</w:t>
-      </w:r>
-    </w:p>
-    <w:p>
-      <w:r>
-        <w:t>}</w:t>
+    <w:p>
+      <w:r>
+        <w:br w:type="page"/>
+      </w:r>
+    </w:p>
+    <w:p>
+      <w:r>
+        <w:lastRenderedPageBreak/>
+        <w:t>POST /api/device-requests</w:t>
+      </w:r>
+    </w:p>
+    <w:p>
+      <w:r>
+        <w:t>GET /api/device-requests</w:t>
+      </w:r>
+    </w:p>
+    <w:p>
+      <w:r>
+        <w:t>GET /api/device-requests/{id}</w:t>
+      </w:r>
+    </w:p>
+    <w:p>
+      <w:r>
+        <w:t>PUT /api/device-requests/{id}/approve</w:t>
+      </w:r>
+    </w:p>
+    <w:p>
+      <w:r>
+        <w:t>PUT /api/device-requests/{id}/reject</w:t>
       </w:r>
     </w:p>
     <w:sectPr>
@@ -1346,6 +1359,7 @@
   <w:style w:type="character" w:default="1" w:styleId="DefaultParagraphFont">
     <w:name w:val="Default Paragraph Font"/>
     <w:uiPriority w:val="1"/>
+    <w:semiHidden/>
     <w:unhideWhenUsed/>
   </w:style>
   <w:style w:type="table" w:default="1" w:styleId="TableNormal">

</xml_diff>